<commit_message>
Details added to documentation
CardTask_Speer2014_FileDescription (docx/pdf) updated with missing info.
</commit_message>
<xml_diff>
--- a/CardTask_Speer2014_FileDescription.docx
+++ b/CardTask_Speer2014_FileDescription.docx
@@ -1,6 +1,6 @@
 
 <file path=word/document.xml><?xml version="1.0" encoding="utf-8"?>
-<w:document xmlns:wpc="http://schemas.microsoft.com/office/word/2010/wordprocessingCanvas" xmlns:cx="http://schemas.microsoft.com/office/drawing/2014/chartex" xmlns:cx1="http://schemas.microsoft.com/office/drawing/2015/9/8/chartex" xmlns:mc="http://schemas.openxmlformats.org/markup-compatibility/2006" xmlns:o="urn:schemas-microsoft-com:office:office" xmlns:r="http://schemas.openxmlformats.org/officeDocument/2006/relationships" xmlns:m="http://schemas.openxmlformats.org/officeDocument/2006/math" xmlns:v="urn:schemas-microsoft-com:vml" xmlns:wp14="http://schemas.microsoft.com/office/word/2010/wordprocessingDrawing" xmlns:wp="http://schemas.openxmlformats.org/drawingml/2006/wordprocessingDrawing" xmlns:w10="urn:schemas-microsoft-com:office:word" xmlns:w="http://schemas.openxmlformats.org/wordprocessingml/2006/main" xmlns:w14="http://schemas.microsoft.com/office/word/2010/wordml" xmlns:w15="http://schemas.microsoft.com/office/word/2012/wordml" xmlns:w16se="http://schemas.microsoft.com/office/word/2015/wordml/symex" xmlns:wpg="http://schemas.microsoft.com/office/word/2010/wordprocessingGroup" xmlns:wpi="http://schemas.microsoft.com/office/word/2010/wordprocessingInk" xmlns:wne="http://schemas.microsoft.com/office/word/2006/wordml" xmlns:wps="http://schemas.microsoft.com/office/word/2010/wordprocessingShape" mc:Ignorable="w14 w15 w16se wp14">
+<w:document xmlns:wpc="http://schemas.microsoft.com/office/word/2010/wordprocessingCanvas" xmlns:cx="http://schemas.microsoft.com/office/drawing/2014/chartex" xmlns:cx1="http://schemas.microsoft.com/office/drawing/2015/9/8/chartex" xmlns:cx2="http://schemas.microsoft.com/office/drawing/2015/10/21/chartex" xmlns:cx3="http://schemas.microsoft.com/office/drawing/2016/5/9/chartex" xmlns:cx4="http://schemas.microsoft.com/office/drawing/2016/5/10/chartex" xmlns:cx5="http://schemas.microsoft.com/office/drawing/2016/5/11/chartex" xmlns:cx6="http://schemas.microsoft.com/office/drawing/2016/5/12/chartex" xmlns:cx7="http://schemas.microsoft.com/office/drawing/2016/5/13/chartex" xmlns:cx8="http://schemas.microsoft.com/office/drawing/2016/5/14/chartex" xmlns:mc="http://schemas.openxmlformats.org/markup-compatibility/2006" xmlns:aink="http://schemas.microsoft.com/office/drawing/2016/ink" xmlns:am3d="http://schemas.microsoft.com/office/drawing/2017/model3d" xmlns:o="urn:schemas-microsoft-com:office:office" xmlns:r="http://schemas.openxmlformats.org/officeDocument/2006/relationships" xmlns:m="http://schemas.openxmlformats.org/officeDocument/2006/math" xmlns:v="urn:schemas-microsoft-com:vml" xmlns:wp14="http://schemas.microsoft.com/office/word/2010/wordprocessingDrawing" xmlns:wp="http://schemas.openxmlformats.org/drawingml/2006/wordprocessingDrawing" xmlns:w10="urn:schemas-microsoft-com:office:word" xmlns:w="http://schemas.openxmlformats.org/wordprocessingml/2006/main" xmlns:w14="http://schemas.microsoft.com/office/word/2010/wordml" xmlns:w15="http://schemas.microsoft.com/office/word/2012/wordml" xmlns:w16cid="http://schemas.microsoft.com/office/word/2016/wordml/cid" xmlns:w16se="http://schemas.microsoft.com/office/word/2015/wordml/symex" xmlns:wpg="http://schemas.microsoft.com/office/word/2010/wordprocessingGroup" xmlns:wpi="http://schemas.microsoft.com/office/word/2010/wordprocessingInk" xmlns:wne="http://schemas.microsoft.com/office/word/2006/wordml" xmlns:wps="http://schemas.microsoft.com/office/word/2010/wordprocessingShape" mc:Ignorable="w14 w15 w16se w16cid wp14">
   <w:body>
     <w:p>
       <w:pPr>
@@ -46,12 +46,10 @@
         <w:t xml:space="preserve"> </w:t>
       </w:r>
       <w:proofErr w:type="spellStart"/>
-      <w:proofErr w:type="gramStart"/>
       <w:r>
         <w:t>doi</w:t>
       </w:r>
       <w:proofErr w:type="spellEnd"/>
-      <w:proofErr w:type="gramEnd"/>
       <w:r>
         <w:t xml:space="preserve">: </w:t>
       </w:r>
@@ -83,21 +81,51 @@
         <w:t>CardTaskRP_Speer2014_displayupdatedA.es2</w:t>
       </w:r>
       <w:r>
+        <w:t xml:space="preserve"> -  </w:t>
+      </w:r>
+      <w:r>
+        <w:t>e-prime, randomized orde</w:t>
+      </w:r>
+      <w:r>
+        <w:t>r used for half of participants</w:t>
+      </w:r>
+    </w:p>
+    <w:p>
+      <w:pPr>
+        <w:ind w:left="360"/>
+      </w:pPr>
+      <w:r>
+        <w:rPr>
+          <w:i/>
+        </w:rPr>
+        <w:t>Card</w:t>
+      </w:r>
+      <w:r>
+        <w:rPr>
+          <w:i/>
+        </w:rPr>
+        <w:t>TaskRP_Speer2014_displayupdatedB</w:t>
+      </w:r>
+      <w:r>
+        <w:rPr>
+          <w:i/>
+        </w:rPr>
+        <w:t>.es2</w:t>
+      </w:r>
+      <w:r>
+        <w:rPr>
+          <w:i/>
+        </w:rPr>
         <w:t xml:space="preserve"> </w:t>
       </w:r>
-      <w:proofErr w:type="gramStart"/>
-      <w:r>
-        <w:t xml:space="preserve">-  </w:t>
-      </w:r>
-      <w:r>
-        <w:t>e</w:t>
-      </w:r>
-      <w:proofErr w:type="gramEnd"/>
-      <w:r>
-        <w:t>-prime, randomized orde</w:t>
-      </w:r>
-      <w:r>
-        <w:t>r used for half of participants</w:t>
+      <w:r>
+        <w:t xml:space="preserve">- </w:t>
+      </w:r>
+      <w:r>
+        <w:t>e-prime, randomized ord</w:t>
+      </w:r>
+      <w:r>
+        <w:t>er used for half of participants</w:t>
       </w:r>
     </w:p>
     <w:p>
@@ -108,61 +136,23 @@
         <w:rPr>
           <w:i/>
         </w:rPr>
-        <w:t>Card</w:t>
-      </w:r>
-      <w:r>
-        <w:rPr>
-          <w:i/>
-        </w:rPr>
-        <w:t>TaskRP_Speer2014_displayupdatedB</w:t>
-      </w:r>
-      <w:r>
-        <w:rPr>
-          <w:i/>
-        </w:rPr>
-        <w:t>.es2</w:t>
-      </w:r>
-      <w:r>
-        <w:rPr>
-          <w:i/>
-        </w:rPr>
+        <w:t>*.</w:t>
+      </w:r>
+      <w:proofErr w:type="spellStart"/>
+      <w:r>
+        <w:rPr>
+          <w:i/>
+        </w:rPr>
+        <w:t>png</w:t>
+      </w:r>
+      <w:proofErr w:type="spellEnd"/>
+      <w:r>
         <w:t xml:space="preserve"> </w:t>
       </w:r>
       <w:r>
         <w:t xml:space="preserve">- </w:t>
       </w:r>
       <w:r>
-        <w:t>e-prime, randomized ord</w:t>
-      </w:r>
-      <w:r>
-        <w:t>er used for half of participants</w:t>
-      </w:r>
-    </w:p>
-    <w:p>
-      <w:pPr>
-        <w:ind w:left="360"/>
-      </w:pPr>
-      <w:r>
-        <w:rPr>
-          <w:i/>
-        </w:rPr>
-        <w:t>*.</w:t>
-      </w:r>
-      <w:proofErr w:type="spellStart"/>
-      <w:r>
-        <w:rPr>
-          <w:i/>
-        </w:rPr>
-        <w:t>png</w:t>
-      </w:r>
-      <w:proofErr w:type="spellEnd"/>
-      <w:r>
-        <w:t xml:space="preserve"> </w:t>
-      </w:r>
-      <w:r>
-        <w:t xml:space="preserve">- </w:t>
-      </w:r>
-      <w:r>
         <w:t>images needed for the e-prime presentati</w:t>
       </w:r>
       <w:r>
@@ -226,15 +216,7 @@
         <w:t>Experimental Design:</w:t>
       </w:r>
       <w:r>
-        <w:t xml:space="preserve"> </w:t>
-      </w:r>
-      <w:proofErr w:type="gramStart"/>
-      <w:r>
-        <w:t>2</w:t>
-      </w:r>
-      <w:proofErr w:type="gramEnd"/>
-      <w:r>
-        <w:t xml:space="preserve"> conditions (Reward, Punishment)</w:t>
+        <w:t xml:space="preserve"> 2 conditions (Reward, Punishment)</w:t>
       </w:r>
       <w:r>
         <w:t xml:space="preserve"> within subjects </w:t>
@@ -301,6 +283,11 @@
       <w:r>
         <w:t>2s</w:t>
       </w:r>
+      <w:r>
+        <w:t xml:space="preserve"> (“?” remains onscreen for 2s regardless of response time)</w:t>
+      </w:r>
+      <w:bookmarkStart w:id="0" w:name="_GoBack"/>
+      <w:bookmarkEnd w:id="0"/>
     </w:p>
     <w:p>
       <w:pPr>
@@ -329,7 +316,13 @@
         </w:numPr>
       </w:pPr>
       <w:r>
-        <w:t>Outcome: Reward/Punishment (50%/50%), or “no response” on missed response trials</w:t>
+        <w:t xml:space="preserve">Outcome: </w:t>
+      </w:r>
+      <w:r>
+        <w:t xml:space="preserve">2s - </w:t>
+      </w:r>
+      <w:r>
+        <w:t>Reward/Punishment (50%/50%), or “no response” on missed response trials</w:t>
       </w:r>
     </w:p>
     <w:p>
@@ -361,13 +354,8 @@
       <w:pPr>
         <w:ind w:left="360"/>
       </w:pPr>
-      <w:proofErr w:type="gramStart"/>
-      <w:r>
-        <w:t>3</w:t>
-      </w:r>
-      <w:proofErr w:type="gramEnd"/>
-      <w:r>
-        <w:t xml:space="preserve"> practice trials at beginning (skip by setting weight to zero in “practice” list)</w:t>
+      <w:r>
+        <w:t>3 practice trials at beginning (skip by setting weight to zero in “practice” list)</w:t>
       </w:r>
     </w:p>
     <w:p>
@@ -413,8 +401,6 @@
       <w:r>
         <w:t>Keyboard input: accepts “1” or “b” for “lower” guess, “2” or “y” for “higher” guess. Initial screens accept “t” to advance. “trigger” expects “t” to begin experiment.</w:t>
       </w:r>
-      <w:bookmarkStart w:id="0" w:name="_GoBack"/>
-      <w:bookmarkEnd w:id="0"/>
     </w:p>
     <w:p>
       <w:pPr>
@@ -507,15 +493,7 @@
         <w:t xml:space="preserve">” stores </w:t>
       </w:r>
       <w:r>
-        <w:t xml:space="preserve">response time for each trial. </w:t>
-      </w:r>
-      <w:proofErr w:type="gramStart"/>
-      <w:r>
-        <w:t>0</w:t>
-      </w:r>
-      <w:proofErr w:type="gramEnd"/>
-      <w:r>
-        <w:t xml:space="preserve"> if no response.</w:t>
+        <w:t>response time for each trial. 0 if no response.</w:t>
       </w:r>
     </w:p>
     <w:p>
@@ -524,15 +502,7 @@
         <w:ind w:left="360"/>
       </w:pPr>
       <w:r>
-        <w:t>“</w:t>
-      </w:r>
-      <w:proofErr w:type="gramStart"/>
-      <w:r>
-        <w:t>procedure</w:t>
-      </w:r>
-      <w:proofErr w:type="gramEnd"/>
-      <w:r>
-        <w:t>” stores trial condition (reward/punishment)</w:t>
+        <w:t>“procedure” stores trial condition (reward/punishment)</w:t>
       </w:r>
     </w:p>
     <w:p>
@@ -584,12 +554,10 @@
         <w:t xml:space="preserve"> </w:t>
       </w:r>
       <w:proofErr w:type="spellStart"/>
-      <w:proofErr w:type="gramStart"/>
       <w:r>
         <w:t>doi</w:t>
       </w:r>
       <w:proofErr w:type="spellEnd"/>
-      <w:proofErr w:type="gramEnd"/>
       <w:r>
         <w:t xml:space="preserve">: </w:t>
       </w:r>
@@ -608,7 +576,7 @@
 </file>
 
 <file path=word/numbering.xml><?xml version="1.0" encoding="utf-8"?>
-<w:numbering xmlns:wpc="http://schemas.microsoft.com/office/word/2010/wordprocessingCanvas" xmlns:cx="http://schemas.microsoft.com/office/drawing/2014/chartex" xmlns:cx1="http://schemas.microsoft.com/office/drawing/2015/9/8/chartex" xmlns:mc="http://schemas.openxmlformats.org/markup-compatibility/2006" xmlns:o="urn:schemas-microsoft-com:office:office" xmlns:r="http://schemas.openxmlformats.org/officeDocument/2006/relationships" xmlns:m="http://schemas.openxmlformats.org/officeDocument/2006/math" xmlns:v="urn:schemas-microsoft-com:vml" xmlns:wp14="http://schemas.microsoft.com/office/word/2010/wordprocessingDrawing" xmlns:wp="http://schemas.openxmlformats.org/drawingml/2006/wordprocessingDrawing" xmlns:w10="urn:schemas-microsoft-com:office:word" xmlns:w="http://schemas.openxmlformats.org/wordprocessingml/2006/main" xmlns:w14="http://schemas.microsoft.com/office/word/2010/wordml" xmlns:w15="http://schemas.microsoft.com/office/word/2012/wordml" xmlns:w16se="http://schemas.microsoft.com/office/word/2015/wordml/symex" xmlns:wpg="http://schemas.microsoft.com/office/word/2010/wordprocessingGroup" xmlns:wpi="http://schemas.microsoft.com/office/word/2010/wordprocessingInk" xmlns:wne="http://schemas.microsoft.com/office/word/2006/wordml" xmlns:wps="http://schemas.microsoft.com/office/word/2010/wordprocessingShape" mc:Ignorable="w14 w15 w16se wp14">
+<w:numbering xmlns:wpc="http://schemas.microsoft.com/office/word/2010/wordprocessingCanvas" xmlns:cx="http://schemas.microsoft.com/office/drawing/2014/chartex" xmlns:cx1="http://schemas.microsoft.com/office/drawing/2015/9/8/chartex" xmlns:cx2="http://schemas.microsoft.com/office/drawing/2015/10/21/chartex" xmlns:cx3="http://schemas.microsoft.com/office/drawing/2016/5/9/chartex" xmlns:cx4="http://schemas.microsoft.com/office/drawing/2016/5/10/chartex" xmlns:cx5="http://schemas.microsoft.com/office/drawing/2016/5/11/chartex" xmlns:cx6="http://schemas.microsoft.com/office/drawing/2016/5/12/chartex" xmlns:cx7="http://schemas.microsoft.com/office/drawing/2016/5/13/chartex" xmlns:cx8="http://schemas.microsoft.com/office/drawing/2016/5/14/chartex" xmlns:mc="http://schemas.openxmlformats.org/markup-compatibility/2006" xmlns:aink="http://schemas.microsoft.com/office/drawing/2016/ink" xmlns:am3d="http://schemas.microsoft.com/office/drawing/2017/model3d" xmlns:o="urn:schemas-microsoft-com:office:office" xmlns:r="http://schemas.openxmlformats.org/officeDocument/2006/relationships" xmlns:m="http://schemas.openxmlformats.org/officeDocument/2006/math" xmlns:v="urn:schemas-microsoft-com:vml" xmlns:wp14="http://schemas.microsoft.com/office/word/2010/wordprocessingDrawing" xmlns:wp="http://schemas.openxmlformats.org/drawingml/2006/wordprocessingDrawing" xmlns:w10="urn:schemas-microsoft-com:office:word" xmlns:w="http://schemas.openxmlformats.org/wordprocessingml/2006/main" xmlns:w14="http://schemas.microsoft.com/office/word/2010/wordml" xmlns:w15="http://schemas.microsoft.com/office/word/2012/wordml" xmlns:w16cid="http://schemas.microsoft.com/office/word/2016/wordml/cid" xmlns:w16se="http://schemas.microsoft.com/office/word/2015/wordml/symex" xmlns:wpg="http://schemas.microsoft.com/office/word/2010/wordprocessingGroup" xmlns:wpi="http://schemas.microsoft.com/office/word/2010/wordprocessingInk" xmlns:wne="http://schemas.microsoft.com/office/word/2006/wordml" xmlns:wps="http://schemas.microsoft.com/office/word/2010/wordprocessingShape" mc:Ignorable="w14 w15 w16se w16cid wp14">
   <w:abstractNum w:abstractNumId="0" w15:restartNumberingAfterBreak="0">
     <w:nsid w:val="60EF6A94"/>
     <w:multiLevelType w:val="hybridMultilevel"/>
@@ -705,7 +673,7 @@
 </file>
 
 <file path=word/styles.xml><?xml version="1.0" encoding="utf-8"?>
-<w:styles xmlns:mc="http://schemas.openxmlformats.org/markup-compatibility/2006" xmlns:r="http://schemas.openxmlformats.org/officeDocument/2006/relationships" xmlns:w="http://schemas.openxmlformats.org/wordprocessingml/2006/main" xmlns:w14="http://schemas.microsoft.com/office/word/2010/wordml" xmlns:w15="http://schemas.microsoft.com/office/word/2012/wordml" xmlns:w16se="http://schemas.microsoft.com/office/word/2015/wordml/symex" mc:Ignorable="w14 w15 w16se">
+<w:styles xmlns:mc="http://schemas.openxmlformats.org/markup-compatibility/2006" xmlns:r="http://schemas.openxmlformats.org/officeDocument/2006/relationships" xmlns:w="http://schemas.openxmlformats.org/wordprocessingml/2006/main" xmlns:w14="http://schemas.microsoft.com/office/word/2010/wordml" xmlns:w15="http://schemas.microsoft.com/office/word/2012/wordml" xmlns:w16cid="http://schemas.microsoft.com/office/word/2016/wordml/cid" xmlns:w16se="http://schemas.microsoft.com/office/word/2015/wordml/symex" mc:Ignorable="w14 w15 w16se w16cid">
   <w:docDefaults>
     <w:rPrDefault>
       <w:rPr>
@@ -721,7 +689,7 @@
       </w:pPr>
     </w:pPrDefault>
   </w:docDefaults>
-  <w:latentStyles w:defLockedState="0" w:defUIPriority="99" w:defSemiHidden="0" w:defUnhideWhenUsed="0" w:defQFormat="0" w:count="371">
+  <w:latentStyles w:defLockedState="0" w:defUIPriority="99" w:defSemiHidden="0" w:defUnhideWhenUsed="0" w:defQFormat="0" w:count="375">
     <w:lsdException w:name="Normal" w:uiPriority="0" w:qFormat="1"/>
     <w:lsdException w:name="heading 1" w:uiPriority="9" w:qFormat="1"/>
     <w:lsdException w:name="heading 2" w:semiHidden="1" w:uiPriority="9" w:unhideWhenUsed="1" w:qFormat="1"/>
@@ -827,7 +795,6 @@
     <w:lsdException w:name="HTML Sample" w:semiHidden="1" w:unhideWhenUsed="1"/>
     <w:lsdException w:name="HTML Typewriter" w:semiHidden="1" w:unhideWhenUsed="1"/>
     <w:lsdException w:name="HTML Variable" w:semiHidden="1" w:unhideWhenUsed="1"/>
-    <w:lsdException w:name="Normal Table" w:semiHidden="1" w:unhideWhenUsed="1"/>
     <w:lsdException w:name="annotation subject" w:semiHidden="1" w:unhideWhenUsed="1"/>
     <w:lsdException w:name="No List" w:semiHidden="1" w:unhideWhenUsed="1"/>
     <w:lsdException w:name="Outline List 1" w:semiHidden="1" w:unhideWhenUsed="1"/>
@@ -871,10 +838,8 @@
     <w:lsdException w:name="Table Elegant" w:semiHidden="1" w:unhideWhenUsed="1"/>
     <w:lsdException w:name="Table Professional" w:semiHidden="1" w:unhideWhenUsed="1"/>
     <w:lsdException w:name="Table Subtle 1" w:semiHidden="1" w:unhideWhenUsed="1"/>
-    <w:lsdException w:name="Table Subtle 2" w:semiHidden="1" w:unhideWhenUsed="1"/>
     <w:lsdException w:name="Table Web 1" w:semiHidden="1" w:unhideWhenUsed="1"/>
     <w:lsdException w:name="Table Web 2" w:semiHidden="1" w:unhideWhenUsed="1"/>
-    <w:lsdException w:name="Table Web 3" w:semiHidden="1" w:unhideWhenUsed="1"/>
     <w:lsdException w:name="Balloon Text" w:semiHidden="1" w:unhideWhenUsed="1"/>
     <w:lsdException w:name="Table Grid" w:uiPriority="39"/>
     <w:lsdException w:name="Table Theme" w:semiHidden="1" w:unhideWhenUsed="1"/>
@@ -1093,6 +1058,10 @@
     <w:lsdException w:name="List Table 5 Dark Accent 6" w:uiPriority="50"/>
     <w:lsdException w:name="List Table 6 Colorful Accent 6" w:uiPriority="51"/>
     <w:lsdException w:name="List Table 7 Colorful Accent 6" w:uiPriority="52"/>
+    <w:lsdException w:name="Mention" w:semiHidden="1" w:unhideWhenUsed="1"/>
+    <w:lsdException w:name="Smart Hyperlink" w:semiHidden="1" w:unhideWhenUsed="1"/>
+    <w:lsdException w:name="Hashtag" w:semiHidden="1" w:unhideWhenUsed="1"/>
+    <w:lsdException w:name="Unresolved Mention" w:semiHidden="1" w:unhideWhenUsed="1"/>
   </w:latentStyles>
   <w:style w:type="paragraph" w:default="1" w:styleId="Normal">
     <w:name w:val="Normal"/>

</xml_diff>